<commit_message>
Add G.711.1 to docx
</commit_message>
<xml_diff>
--- a/Seminario.docx
+++ b/Seminario.docx
@@ -806,7 +806,7 @@
     <w:sdt>
       <w:sdtPr>
         <w:rPr>
-          <w:rFonts w:eastAsia="Calibri" w:cs="Arial"/>
+          <w:rFonts w:ascii="Calibri" w:eastAsia="Calibri" w:hAnsi="Calibri" w:cs="Arial"/>
           <w:sz w:val="22"/>
           <w:szCs w:val="22"/>
           <w:lang w:val="es-ES" w:eastAsia="en-US"/>
@@ -10225,12 +10225,12 @@
         <w:rPr>
           <w:rFonts w:cs="Arial"/>
         </w:rPr>
-      </w:r>
-      <w:r>
-        <w:rPr>
-          <w:rFonts w:cs="Arial"/>
-        </w:rPr>
         <w:instrText xml:space="preserve"> \* MERGEFORMAT </w:instrText>
+      </w:r>
+      <w:r>
+        <w:rPr>
+          <w:rFonts w:cs="Arial"/>
+        </w:rPr>
       </w:r>
       <w:r>
         <w:rPr>
@@ -10567,12 +10567,12 @@
         <w:rPr>
           <w:rFonts w:cs="Arial"/>
         </w:rPr>
-      </w:r>
-      <w:r>
-        <w:rPr>
-          <w:rFonts w:cs="Arial"/>
-        </w:rPr>
         <w:instrText xml:space="preserve"> \* MERGEFORMAT </w:instrText>
+      </w:r>
+      <w:r>
+        <w:rPr>
+          <w:rFonts w:cs="Arial"/>
+        </w:rPr>
       </w:r>
       <w:r>
         <w:rPr>
@@ -10807,13 +10807,7 @@
         <w:rPr>
           <w:rFonts w:cs="Arial"/>
         </w:rPr>
-        <w:t xml:space="preserve">El proceso de cuantificación convierte las muestras obtenidas en la etapa anterior en valores discretos, los cuales se pueden “medir” según una escala determinada por cada códec. Cuantos más valores discretos se utilicen, menor será la distorsión o ruido introducido por el proceso de digitalización, pero se necesitará mayor cantidad de bits para poder procesar o transmitir la información. </w:t>
-      </w:r>
-      <w:r>
-        <w:rPr>
-          <w:rFonts w:cs="Arial"/>
-        </w:rPr>
-        <w:t>En la siguiente [</w:t>
+        <w:t>El proceso de cuantificación convierte las muestras obtenidas en la etapa anterior en valores discretos, los cuales se pueden “medir” según una escala determinada por cada códec. Cuantos más valores discretos se utilicen, menor será la distorsión o ruido introducido por el proceso de digitalización, pero se necesitará mayor cantidad de bits para poder procesar o transmitir la información. En la siguiente [</w:t>
       </w:r>
       <w:r>
         <w:rPr>
@@ -10831,12 +10825,12 @@
         <w:rPr>
           <w:rFonts w:cs="Arial"/>
         </w:rPr>
-      </w:r>
-      <w:r>
-        <w:rPr>
-          <w:rFonts w:cs="Arial"/>
-        </w:rPr>
         <w:instrText xml:space="preserve"> \* MERGEFORMAT </w:instrText>
+      </w:r>
+      <w:r>
+        <w:rPr>
+          <w:rFonts w:cs="Arial"/>
+        </w:rPr>
       </w:r>
       <w:r>
         <w:rPr>
@@ -11073,19 +11067,7 @@
         <w:rPr>
           <w:rFonts w:cs="Arial"/>
         </w:rPr>
-        <w:t xml:space="preserve">Una vez que las muestras tienen un valor discreto asignado, estos deben ser traducidos a un formato que sea manejable digitalmente como es el caso de valores binarios. </w:t>
-      </w:r>
-      <w:r>
-        <w:rPr>
-          <w:rFonts w:cs="Arial"/>
-        </w:rPr>
-        <w:t>E</w:t>
-      </w:r>
-      <w:r>
-        <w:rPr>
-          <w:rFonts w:cs="Arial"/>
-        </w:rPr>
-        <w:t>n la siguiente [</w:t>
+        <w:t>Una vez que las muestras tienen un valor discreto asignado, estos deben ser traducidos a un formato que sea manejable digitalmente como es el caso de valores binarios. En la siguiente [</w:t>
       </w:r>
       <w:r>
         <w:rPr>
@@ -11103,12 +11085,12 @@
         <w:rPr>
           <w:rFonts w:cs="Arial"/>
         </w:rPr>
-      </w:r>
-      <w:r>
-        <w:rPr>
-          <w:rFonts w:cs="Arial"/>
-        </w:rPr>
         <w:instrText xml:space="preserve"> \* MERGEFORMAT </w:instrText>
+      </w:r>
+      <w:r>
+        <w:rPr>
+          <w:rFonts w:cs="Arial"/>
+        </w:rPr>
       </w:r>
       <w:r>
         <w:rPr>
@@ -12285,17 +12267,17 @@
         <w:rPr>
           <w:rFonts w:cs="Arial"/>
         </w:rPr>
-      </w:r>
-      <w:r>
-        <w:rPr>
-          <w:rFonts w:cs="Arial"/>
-        </w:rPr>
         <w:instrText xml:space="preserve"> \* MERGEFORMAT </w:instrText>
       </w:r>
       <w:r>
         <w:rPr>
           <w:rFonts w:cs="Arial"/>
         </w:rPr>
+      </w:r>
+      <w:r>
+        <w:rPr>
+          <w:rFonts w:cs="Arial"/>
+        </w:rPr>
         <w:fldChar w:fldCharType="end"/>
       </w:r>
       <w:r>
@@ -12314,36 +12296,24 @@
         <w:rPr>
           <w:rFonts w:cs="Arial"/>
         </w:rPr>
-      </w:r>
-      <w:r>
-        <w:rPr>
-          <w:rFonts w:cs="Arial"/>
-        </w:rPr>
         <w:instrText xml:space="preserve"> \* MERGEFORMAT </w:instrText>
       </w:r>
       <w:r>
         <w:rPr>
           <w:rFonts w:cs="Arial"/>
         </w:rPr>
+      </w:r>
+      <w:r>
+        <w:rPr>
+          <w:rFonts w:cs="Arial"/>
+        </w:rPr>
         <w:fldChar w:fldCharType="separate"/>
       </w:r>
       <w:r>
         <w:rPr>
           <w:rFonts w:cs="Arial"/>
         </w:rPr>
-        <w:t>Tabl</w:t>
-      </w:r>
-      <w:r>
-        <w:rPr>
-          <w:rFonts w:cs="Arial"/>
-        </w:rPr>
-        <w:t>a</w:t>
-      </w:r>
-      <w:r>
-        <w:rPr>
-          <w:rFonts w:cs="Arial"/>
-        </w:rPr>
-        <w:t xml:space="preserve"> </w:t>
+        <w:t xml:space="preserve">Tabla </w:t>
       </w:r>
       <w:r>
         <w:rPr>
@@ -12392,17 +12362,17 @@
         <w:rPr>
           <w:rFonts w:cs="Arial"/>
         </w:rPr>
-      </w:r>
-      <w:r>
-        <w:rPr>
-          <w:rFonts w:cs="Arial"/>
-        </w:rPr>
         <w:instrText xml:space="preserve"> \* MERGEFORMAT </w:instrText>
       </w:r>
       <w:r>
         <w:rPr>
           <w:rFonts w:cs="Arial"/>
         </w:rPr>
+      </w:r>
+      <w:r>
+        <w:rPr>
+          <w:rFonts w:cs="Arial"/>
+        </w:rPr>
         <w:fldChar w:fldCharType="separate"/>
       </w:r>
       <w:r>
@@ -12452,12 +12422,12 @@
         <w:rPr>
           <w:rFonts w:cs="Arial"/>
         </w:rPr>
-      </w:r>
-      <w:r>
-        <w:rPr>
-          <w:rFonts w:cs="Arial"/>
-        </w:rPr>
         <w:instrText xml:space="preserve"> \* MERGEFORMAT </w:instrText>
+      </w:r>
+      <w:r>
+        <w:rPr>
+          <w:rFonts w:cs="Arial"/>
+        </w:rPr>
       </w:r>
       <w:r>
         <w:rPr>
@@ -13289,9 +13259,9 @@
           <w:rFonts w:ascii="Arial" w:hAnsi="Arial" w:cs="Arial"/>
         </w:rPr>
       </w:pPr>
-      <w:bookmarkStart w:id="23" w:name="_Toc467655485"/>
-      <w:bookmarkStart w:id="24" w:name="_Toc467655501"/>
-      <w:bookmarkStart w:id="25" w:name="_Ref467663349"/>
+      <w:bookmarkStart w:id="23" w:name="_Ref467663349"/>
+      <w:bookmarkStart w:id="24" w:name="_Toc467655485"/>
+      <w:bookmarkStart w:id="25" w:name="_Toc467655501"/>
       <w:r>
         <w:rPr>
           <w:rFonts w:ascii="Arial" w:hAnsi="Arial" w:cs="Arial"/>
@@ -13329,15 +13299,15 @@
         </w:rPr>
         <w:fldChar w:fldCharType="end"/>
       </w:r>
+      <w:bookmarkEnd w:id="23"/>
+      <w:r>
+        <w:rPr>
+          <w:rFonts w:ascii="Arial" w:hAnsi="Arial" w:cs="Arial"/>
+        </w:rPr>
+        <w:t>: Códec de banda amplia (Wideband)</w:t>
+      </w:r>
+      <w:bookmarkEnd w:id="24"/>
       <w:bookmarkEnd w:id="25"/>
-      <w:r>
-        <w:rPr>
-          <w:rFonts w:ascii="Arial" w:hAnsi="Arial" w:cs="Arial"/>
-        </w:rPr>
-        <w:t>: Códec de banda amplia (Wideband)</w:t>
-      </w:r>
-      <w:bookmarkEnd w:id="23"/>
-      <w:bookmarkEnd w:id="24"/>
     </w:p>
     <w:p>
       <w:pPr>
@@ -13754,9 +13724,9 @@
           <w:rFonts w:ascii="Arial" w:hAnsi="Arial" w:cs="Arial"/>
         </w:rPr>
       </w:pPr>
-      <w:bookmarkStart w:id="26" w:name="_Toc467655486"/>
-      <w:bookmarkStart w:id="27" w:name="_Toc467655502"/>
-      <w:bookmarkStart w:id="28" w:name="_Ref467663376"/>
+      <w:bookmarkStart w:id="26" w:name="_Ref467663376"/>
+      <w:bookmarkStart w:id="27" w:name="_Toc467655486"/>
+      <w:bookmarkStart w:id="28" w:name="_Toc467655502"/>
       <w:r>
         <w:rPr>
           <w:rFonts w:ascii="Arial" w:hAnsi="Arial" w:cs="Arial"/>
@@ -13794,27 +13764,27 @@
         </w:rPr>
         <w:fldChar w:fldCharType="end"/>
       </w:r>
+      <w:bookmarkEnd w:id="26"/>
+      <w:r>
+        <w:rPr>
+          <w:rFonts w:ascii="Arial" w:hAnsi="Arial" w:cs="Arial"/>
+        </w:rPr>
+        <w:t xml:space="preserve">: Códec de banda </w:t>
+      </w:r>
+      <w:r>
+        <w:rPr>
+          <w:rFonts w:ascii="Arial" w:hAnsi="Arial" w:cs="Arial"/>
+        </w:rPr>
+        <w:t xml:space="preserve">superamplia (Superwideband ) y </w:t>
+      </w:r>
+      <w:r>
+        <w:rPr>
+          <w:rFonts w:ascii="Arial" w:hAnsi="Arial" w:cs="Arial"/>
+        </w:rPr>
+        <w:t>Completa (Fullband)</w:t>
+      </w:r>
+      <w:bookmarkEnd w:id="27"/>
       <w:bookmarkEnd w:id="28"/>
-      <w:r>
-        <w:rPr>
-          <w:rFonts w:ascii="Arial" w:hAnsi="Arial" w:cs="Arial"/>
-        </w:rPr>
-        <w:t xml:space="preserve">: Códec de banda </w:t>
-      </w:r>
-      <w:r>
-        <w:rPr>
-          <w:rFonts w:ascii="Arial" w:hAnsi="Arial" w:cs="Arial"/>
-        </w:rPr>
-        <w:t xml:space="preserve">superamplia (Superwideband ) y </w:t>
-      </w:r>
-      <w:r>
-        <w:rPr>
-          <w:rFonts w:ascii="Arial" w:hAnsi="Arial" w:cs="Arial"/>
-        </w:rPr>
-        <w:t>Completa (Fullband)</w:t>
-      </w:r>
-      <w:bookmarkEnd w:id="26"/>
-      <w:bookmarkEnd w:id="27"/>
     </w:p>
     <w:p>
       <w:pPr>
@@ -13897,13 +13867,7 @@
         <w:pStyle w:val="Parrafos"/>
       </w:pPr>
       <w:r>
-        <w:t xml:space="preserve">Se ha demostrado que el oído humano es más sensible a ruidos en señales de baja amplitud que a los mismos ruidos en señales de mayor amplitud. Por lo tanto, al tener una cuantificación de tipo “no lineal” se acepta tener distorsiones grandes en las partes de mayor amplitud de la señal mientras que </w:t>
-      </w:r>
-      <w:r>
-        <w:t>en las partes de baja amplitud de la señal</w:t>
-      </w:r>
-      <w:r>
-        <w:t xml:space="preserve"> las distorsiones sean más pequeñas. </w:t>
+        <w:t xml:space="preserve">Se ha demostrado que el oído humano es más sensible a ruidos en señales de baja amplitud que a los mismos ruidos en señales de mayor amplitud. Por lo tanto, al tener una cuantificación de tipo “no lineal” se acepta tener distorsiones grandes en las partes de mayor amplitud de la señal mientras que en las partes de baja amplitud de la señal las distorsiones sean más pequeñas. </w:t>
       </w:r>
     </w:p>
     <w:p>
@@ -13979,21 +13943,126 @@
       <w:r>
         <w:t>.</w:t>
       </w:r>
+      <w:r>
+        <w:t xml:space="preserve"> En su modo “banda amplia” codifica señales de hasta 7kHz y está optimizado para VoIP. Una característica interesante de este códec es su compatibilidad hacia atrás. Por lo que toma muestras a 16kHz en su modo amplio y a 8kHz en su modo de compatibilidad. Las tramas son de 5ms por lo que la perdida de paquetes no afecta en gran medida a la reconstrucción de la señal. En la siguiente [] se puede apreciar los modos de operación de este códec.</w:t>
+      </w:r>
+    </w:p>
+    <w:p>
+      <w:pPr>
+        <w:pStyle w:val="Parrafos"/>
+      </w:pPr>
+      <w:r>
+        <w:rPr>
+          <w:noProof/>
+          <w:lang w:eastAsia="es-VE"/>
+        </w:rPr>
+        <w:lastRenderedPageBreak/>
+        <w:drawing>
+          <wp:inline distT="0" distB="0" distL="0" distR="0" wp14:anchorId="5EC76763" wp14:editId="383B8A2A">
+            <wp:extent cx="5612130" cy="4209098"/>
+            <wp:effectExtent l="0" t="0" r="7620" b="1270"/>
+            <wp:docPr id="9" name="Imagen 9" descr="C:\Users\Administrator\Desktop\semhub\images\g7111.jpg"/>
+            <wp:cNvGraphicFramePr>
+              <a:graphicFrameLocks xmlns:a="http://schemas.openxmlformats.org/drawingml/2006/main" noChangeAspect="1"/>
+            </wp:cNvGraphicFramePr>
+            <a:graphic xmlns:a="http://schemas.openxmlformats.org/drawingml/2006/main">
+              <a:graphicData uri="http://schemas.openxmlformats.org/drawingml/2006/picture">
+                <pic:pic xmlns:pic="http://schemas.openxmlformats.org/drawingml/2006/picture">
+                  <pic:nvPicPr>
+                    <pic:cNvPr id="0" name="Picture 3" descr="C:\Users\Administrator\Desktop\semhub\images\g7111.jpg"/>
+                    <pic:cNvPicPr>
+                      <a:picLocks noChangeAspect="1" noChangeArrowheads="1"/>
+                    </pic:cNvPicPr>
+                  </pic:nvPicPr>
+                  <pic:blipFill>
+                    <a:blip r:embed="rId22">
+                      <a:extLst>
+                        <a:ext uri="{28A0092B-C50C-407E-A947-70E740481C1C}">
+                          <a14:useLocalDpi xmlns:a14="http://schemas.microsoft.com/office/drawing/2010/main" val="0"/>
+                        </a:ext>
+                      </a:extLst>
+                    </a:blip>
+                    <a:srcRect/>
+                    <a:stretch>
+                      <a:fillRect/>
+                    </a:stretch>
+                  </pic:blipFill>
+                  <pic:spPr bwMode="auto">
+                    <a:xfrm>
+                      <a:off x="0" y="0"/>
+                      <a:ext cx="5612130" cy="4209098"/>
+                    </a:xfrm>
+                    <a:prstGeom prst="rect">
+                      <a:avLst/>
+                    </a:prstGeom>
+                    <a:noFill/>
+                    <a:ln>
+                      <a:noFill/>
+                    </a:ln>
+                  </pic:spPr>
+                </pic:pic>
+              </a:graphicData>
+            </a:graphic>
+          </wp:inline>
+        </w:drawing>
+      </w:r>
+    </w:p>
+    <w:p>
+      <w:pPr>
+        <w:pStyle w:val="Descripcin"/>
+        <w:jc w:val="center"/>
+      </w:pPr>
+      <w:r>
+        <w:t xml:space="preserve">Figura </w:t>
+      </w:r>
+      <w:fldSimple w:instr=" STYLEREF 1 \s ">
+        <w:r>
+          <w:rPr>
+            <w:noProof/>
+          </w:rPr>
+          <w:t>3</w:t>
+        </w:r>
+      </w:fldSimple>
+      <w:r>
+        <w:t>.</w:t>
+      </w:r>
+      <w:fldSimple w:instr=" SEQ Figura \* ARABIC \s 1 ">
+        <w:r>
+          <w:rPr>
+            <w:noProof/>
+          </w:rPr>
+          <w:t>9</w:t>
+        </w:r>
+      </w:fldSimple>
+      <w:r>
+        <w:t>: Modos de operación del G.711.1</w:t>
+      </w:r>
+      <w:r>
+        <w:rPr>
+          <w:rStyle w:val="Refdenotaalpie"/>
+        </w:rPr>
+        <w:footnoteReference w:id="2"/>
+      </w:r>
+    </w:p>
+    <w:p>
+      <w:pPr>
+        <w:pStyle w:val="Parrafos"/>
+      </w:pPr>
+    </w:p>
+    <w:p>
+      <w:pPr>
+        <w:pStyle w:val="Subsubsubtitulo"/>
+      </w:pPr>
+      <w:r>
+        <w:t>G.722</w:t>
+      </w:r>
+    </w:p>
+    <w:p>
+      <w:pPr>
+        <w:pStyle w:val="Parrafos"/>
+      </w:pPr>
       <w:bookmarkStart w:id="29" w:name="_GoBack"/>
       <w:bookmarkEnd w:id="29"/>
-    </w:p>
-    <w:p>
-      <w:pPr>
-        <w:pStyle w:val="Subsubsubtitulo"/>
-      </w:pPr>
-      <w:r>
-        <w:t>G.722</w:t>
-      </w:r>
-    </w:p>
-    <w:p>
-      <w:pPr>
-        <w:pStyle w:val="Parrafos"/>
-      </w:pPr>
     </w:p>
     <w:p>
       <w:pPr>
@@ -15746,7 +15815,7 @@
       </w:r>
     </w:p>
     <w:sectPr>
-      <w:footerReference w:type="default" r:id="rId22"/>
+      <w:footerReference w:type="default" r:id="rId23"/>
       <w:pgSz w:w="12240" w:h="15840"/>
       <w:pgMar w:top="1417" w:right="1701" w:bottom="1417" w:left="1701" w:header="708" w:footer="708" w:gutter="0"/>
       <w:pgNumType w:chapStyle="1"/>
@@ -15856,7 +15925,7 @@
             <w:noProof/>
             <w:lang w:val="es-ES"/>
           </w:rPr>
-          <w:t>3</w:t>
+          <w:t>25</w:t>
         </w:r>
         <w:r>
           <w:fldChar w:fldCharType="end"/>
@@ -15913,6 +15982,22 @@
       <w:pPr>
         <w:pStyle w:val="Textonotapie"/>
       </w:pPr>
+    </w:p>
+  </w:footnote>
+  <w:footnote w:id="2">
+    <w:p>
+      <w:pPr>
+        <w:pStyle w:val="Textonotapie"/>
+      </w:pPr>
+      <w:r>
+        <w:rPr>
+          <w:rStyle w:val="Refdenotaalpie"/>
+        </w:rPr>
+        <w:footnoteRef/>
+      </w:r>
+      <w:r>
+        <w:t xml:space="preserve"> Extraído de www.adaptivedigital.com/products/vocoders/g.711.1.pdf</w:t>
+      </w:r>
     </w:p>
   </w:footnote>
 </w:footnotes>
@@ -19918,7 +20003,7 @@
 </file>
 
 <file path=customXml/itemProps1.xml><?xml version="1.0" encoding="utf-8"?>
-<ds:datastoreItem xmlns:ds="http://schemas.openxmlformats.org/officeDocument/2006/customXml" ds:itemID="{77768E11-1228-4AF1-9C62-611A8B2B5FAB}">
+<ds:datastoreItem xmlns:ds="http://schemas.openxmlformats.org/officeDocument/2006/customXml" ds:itemID="{CD6150DC-84EC-443C-AF61-8882ABD28F5F}">
   <ds:schemaRefs>
     <ds:schemaRef ds:uri="http://schemas.openxmlformats.org/officeDocument/2006/bibliography"/>
   </ds:schemaRefs>

</xml_diff>